<commit_message>
justify allignment for all non-code body text
</commit_message>
<xml_diff>
--- a/2402779_2404748-DE2_HA1.docx
+++ b/2402779_2404748-DE2_HA1.docx
@@ -72,6 +72,7 @@
           <w:ilvl w:val="0"/>
           <w:numId w:val="2"/>
         </w:numPr>
+        <w:jc w:val="both"/>
         <w:rPr>
           <w:rFonts w:ascii="Avenir Book" w:hAnsi="Avenir Book"/>
         </w:rPr>
@@ -90,6 +91,7 @@
           <w:ilvl w:val="0"/>
           <w:numId w:val="2"/>
         </w:numPr>
+        <w:jc w:val="both"/>
         <w:rPr>
           <w:rFonts w:ascii="Avenir Book" w:hAnsi="Avenir Book"/>
         </w:rPr>
@@ -110,6 +112,7 @@
         </w:numPr>
         <w:spacing w:after="120"/>
         <w:ind w:left="714" w:hanging="357"/>
+        <w:jc w:val="both"/>
         <w:rPr>
           <w:rFonts w:ascii="Avenir Book" w:hAnsi="Avenir Book"/>
         </w:rPr>
@@ -7852,6 +7855,9 @@
       </w:r>
     </w:p>
     <w:p>
+      <w:pPr>
+        <w:jc w:val="both"/>
+      </w:pPr>
       <w:r>
         <w:rPr>
           <w:rFonts w:ascii="Avenir Book" w:hAnsi="Avenir Book"/>
@@ -9320,7 +9326,7 @@
           </mc:Choice>
           <mc:Fallback>
             <w:pict>
-              <v:roundrect w14:anchorId="5A482397" id="_x0000_s1032" style="position:absolute;margin-left:0;margin-top:32.15pt;width:451.4pt;height:381pt;z-index:251667456;visibility:visible;mso-wrap-style:square;mso-width-percent:0;mso-height-percent:0;mso-wrap-distance-left:9pt;mso-wrap-distance-top:0;mso-wrap-distance-right:9pt;mso-wrap-distance-bottom:0;mso-position-horizontal:absolute;mso-position-horizontal-relative:margin;mso-position-vertical:absolute;mso-position-vertical-relative:text;mso-width-percent:0;mso-height-percent:0;mso-width-relative:margin;mso-height-relative:margin;v-text-anchor:middle" arcsize="1572f" o:gfxdata="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" fillcolor="#f2f2f2 [3052]" stroked="f" strokeweight="1pt">
+              <v:roundrect w14:anchorId="5A482397" id="_x0000_s1032" style="position:absolute;left:0;text-align:left;margin-left:0;margin-top:32.15pt;width:451.4pt;height:381pt;z-index:251667456;visibility:visible;mso-wrap-style:square;mso-width-percent:0;mso-height-percent:0;mso-wrap-distance-left:9pt;mso-wrap-distance-top:0;mso-wrap-distance-right:9pt;mso-wrap-distance-bottom:0;mso-position-horizontal:absolute;mso-position-horizontal-relative:margin;mso-position-vertical:absolute;mso-position-vertical-relative:text;mso-width-percent:0;mso-height-percent:0;mso-width-relative:margin;mso-height-relative:margin;v-text-anchor:middle" arcsize="1572f" o:gfxdata="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" fillcolor="#f2f2f2 [3052]" stroked="f" strokeweight="1pt">
                 <v:stroke joinstyle="miter"/>
                 <v:textbox>
                   <w:txbxContent>
@@ -10739,6 +10745,9 @@
       </w:r>
     </w:p>
     <w:p>
+      <w:pPr>
+        <w:jc w:val="both"/>
+      </w:pPr>
       <w:r>
         <w:lastRenderedPageBreak/>
         <w:t xml:space="preserve">After running the script, </w:t>

</xml_diff>